<commit_message>
abstracts + Strategy Retrospective IB SIM Game
</commit_message>
<xml_diff>
--- a/HR7004/ProjectProposal_ITandBusiness_UEL2020732.docx
+++ b/HR7004/ProjectProposal_ITandBusiness_UEL2020732.docx
@@ -3107,7 +3107,34 @@
           <w:szCs w:val="24"/>
           <w:lang w:val="en-US"/>
         </w:rPr>
-        <w:t>This dissertation analyzes the role of technology in global business operations (Industry 4), focusing on the potential benefits and challenges of using Decentralized Autonomous Organizations (DAO), WEB3.0, Enterprise Architectures IT Driven and Human Resource Management (HRM) algorithmic Systems. Through a literature review, this study finds that these technologies can enhance efficiency, data management, decision-making, and collaboration. However, challenges such as security, interoperability, and ethical implications related to algorithmic decision-making must be addressed. This research provides insights into how companies can leverage these technologies while minimizing risks and challenges, using frameworks such as TOGAF to guide strategic technology adoption. The findings contribute to understanding the role of technology in global business operations and offer recommendations for companies to gain a competitive advantage.</w:t>
+        <w:t xml:space="preserve">This dissertation analyzes the role of technology and associated methodologies in global business operations during the </w:t>
+      </w:r>
+      <w:r>
+        <w:rPr>
+          <w:rFonts w:cs="Arial"/>
+          <w:color w:val="000000" w:themeColor="text1"/>
+          <w:szCs w:val="24"/>
+          <w:lang w:val="en-US"/>
+        </w:rPr>
+        <w:t>industry</w:t>
+      </w:r>
+      <w:r>
+        <w:rPr>
+          <w:rFonts w:cs="Arial"/>
+          <w:color w:val="000000" w:themeColor="text1"/>
+          <w:szCs w:val="24"/>
+          <w:lang w:val="en-US"/>
+        </w:rPr>
+        <w:t xml:space="preserve"> </w:t>
+      </w:r>
+      <w:r>
+        <w:rPr>
+          <w:rFonts w:cs="Arial"/>
+          <w:color w:val="000000" w:themeColor="text1"/>
+          <w:szCs w:val="24"/>
+          <w:lang w:val="en-US"/>
+        </w:rPr>
+        <w:t>4 era. It focuses on the potential benefits and challenges of using emerging technologies such as Decentralized Autonomous Organizations (DAO), WEB3.0, and Human Resource Management Algorithmic Systems (HRMS), as well as established methodologies including Information Technology Infrastructure Library (ITIL), The Open Group Architecture Framework (TOGAF), and Scaled Agile Framework (SAFe) to guide technology adoption. Through a literature review, this study finds that these tools can enhance efficiency, data management, decision-making, and collaboration. However, it also identifies challenges such as security, interoperability, and ethical implications related to algorithmic decision-making that must be addressed. This research provides insights into how companies can leverage these tools while minimizing risks and challenges, offering recommendations for effective adoption and integration. The findings contribute to our understanding of the role of technology and methodologies in global business operations and provide a roadmap for companies seeking a competitive advantage.</w:t>
       </w:r>
     </w:p>
     <w:p>
@@ -3301,100 +3328,58 @@
       <w:bookmarkEnd w:id="1"/>
     </w:p>
     <w:p>
-      <w:r>
-        <w:t>Αυτή η διατριβή αναλύει το ρόλο της τεχνολογίας στις παγκόσμιες επιχειρηματικές λειτουργίες</w:t>
-      </w:r>
-      <w:r>
-        <w:t xml:space="preserve"> </w:t>
+      <w:pPr>
+        <w:rPr>
+          <w:lang w:val="en-US"/>
+        </w:rPr>
+      </w:pPr>
+      <w:r>
+        <w:t xml:space="preserve">Αυτή η διατριβή αναλύει το ρόλο της τεχνολογίας και των συναφών μεθοδολογιών στις παγκόσμιες επιχειρηματικές δραστηριότητες κατά την εποχή του </w:t>
       </w:r>
       <w:r>
         <w:rPr>
           <w:rFonts w:cs="Arial"/>
           <w:color w:val="000000" w:themeColor="text1"/>
           <w:szCs w:val="24"/>
-        </w:rPr>
-        <w:t>(</w:t>
+          <w:lang w:val="en-US"/>
+        </w:rPr>
+        <w:t>industry</w:t>
       </w:r>
       <w:r>
         <w:rPr>
           <w:rFonts w:cs="Arial"/>
           <w:color w:val="000000" w:themeColor="text1"/>
           <w:szCs w:val="24"/>
-          <w:lang w:val="en-US"/>
-        </w:rPr>
-        <w:t>Industry</w:t>
-      </w:r>
-      <w:r>
-        <w:rPr>
-          <w:rFonts w:cs="Arial"/>
-          <w:color w:val="000000" w:themeColor="text1"/>
-          <w:szCs w:val="24"/>
-        </w:rPr>
-        <w:t xml:space="preserve"> 4)</w:t>
-      </w:r>
-      <w:r>
-        <w:t xml:space="preserve">, εστιάζοντας στα πιθανά οφέλη και προκλήσεις από τη χρήση Αποκεντρωμένων Αυτόνομων Οργανισμών (DAO), WEB3.0, </w:t>
-      </w:r>
-      <w:r>
-        <w:rPr>
-          <w:lang w:val="en-US"/>
-        </w:rPr>
-        <w:t>Enterprise</w:t>
-      </w:r>
-      <w:r>
+        </w:rPr>
         <w:t xml:space="preserve"> </w:t>
       </w:r>
       <w:r>
-        <w:rPr>
-          <w:lang w:val="en-US"/>
-        </w:rPr>
-        <w:t>Architectures</w:t>
-      </w:r>
-      <w:r>
-        <w:t xml:space="preserve"> IT </w:t>
-      </w:r>
-      <w:r>
-        <w:rPr>
-          <w:lang w:val="en-US"/>
-        </w:rPr>
-        <w:t>Driven</w:t>
+        <w:t xml:space="preserve">4. Επικεντρώνεται στα πιθανά οφέλη και προκλήσεις από τη χρήση αναδυόμενων τεχνολογιών όπως οι Αποκεντρωμένοι Αυτόνομοι Οργανισμοί (DAO), το WEB3.0 και τα Αλγοριθμικά Συστήματα Διαχείρισης Ανθρώπινου Δυναμικού (HRMS), καθώς και σε καθιερωμένες μεθοδολογίες όπως η Βιβλιοθήκη Υποδομής Πληροφορικής (ITIL), </w:t>
+      </w:r>
+      <w:r>
+        <w:t>το</w:t>
       </w:r>
       <w:r>
         <w:t xml:space="preserve"> </w:t>
       </w:r>
       <w:r>
-        <w:t>και</w:t>
-      </w:r>
-      <w:r>
-        <w:t xml:space="preserve"> </w:t>
-      </w:r>
-      <w:r>
-        <w:t xml:space="preserve">αλγοριθμικών συστημάτων </w:t>
-      </w:r>
-      <w:r>
-        <w:t xml:space="preserve">Human </w:t>
-      </w:r>
-      <w:r>
-        <w:rPr>
-          <w:lang w:val="en-US"/>
-        </w:rPr>
-        <w:t>Resource</w:t>
-      </w:r>
-      <w:r>
-        <w:t xml:space="preserve"> </w:t>
-      </w:r>
-      <w:r>
-        <w:rPr>
-          <w:lang w:val="en-US"/>
-        </w:rPr>
-        <w:t>Management</w:t>
-      </w:r>
-      <w:r>
-        <w:t xml:space="preserve"> (HRM). Μέσω μιας βιβλιογραφικής ανασκόπησης, αυτή η μελέτη διαπιστώνει ότι αυτές οι τεχνολογίες μπορούν να ενισχύσουν την αποτελεσματικότητα, τη διαχείριση δεδομένων, τη λήψη αποφάσεων και τη συνεργασία. Ωστόσο, πρέπει να αντιμετωπιστούν προκλήσεις όπως η ασφάλεια, η διαλειτουργικότητα και οι ηθικές επιπτώσεις που σχετίζονται με την αλγοριθμική λήψη αποφάσεων. Αυτή η έρευνα παρέχει πληροφορίες για το πώς οι εταιρείες μπορούν να αξιοποιήσουν αυτές τις τεχνολογίες ελαχιστοποιώντας τους κινδύνους και τις προκλήσεις, χρησιμοποιώντας πλαίσια όπως το TOGAF για την καθοδήγηση της στρατηγικής υιοθέτησης τεχνολογίας. Τα ευρήματα συμβάλλουν στην κατανόηση του ρόλου της τεχνολογίας </w:t>
+        <w:t>Πλαίσιο Αρχιτεκτονικής Ανοιχτής Ομάδας</w:t>
+      </w:r>
+      <w:r>
+        <w:t xml:space="preserve"> (TOGAF) και </w:t>
+      </w:r>
+      <w:r>
+        <w:t>Κλιμακωμένο</w:t>
+      </w:r>
+      <w:r>
+        <w:t xml:space="preserve"> ευέλικτο πλαίσιο</w:t>
+      </w:r>
+      <w:r>
+        <w:t xml:space="preserve"> (SAFe) για να καθοδηγήσει την υιοθέτηση της τεχνολογίας. Μέσω μιας βιβλιογραφικής ανασκόπησης, αυτή η μελέτη διαπιστώνει ότι αυτά τα εργαλεία μπορούν να ενισχύσουν την αποτελεσματικότητα, τη διαχείριση δεδομένων, τη λήψη </w:t>
       </w:r>
       <w:r>
         <w:lastRenderedPageBreak/>
-        <w:t>στις παγκόσμιες επιχειρηματικές δραστηριότητες και προσφέρουν συστάσεις στις εταιρείες να αποκτήσουν ανταγωνιστικό πλεονέκτημα.</w:t>
+        <w:t>αποφάσεων και τη συνεργασία. Ωστόσο, εντοπίζει επίσης προκλήσεις όπως η ασφάλεια, η διαλειτουργικότητα και οι ηθικές επιπτώσεις που σχετίζονται με την αλγοριθμική λήψη αποφάσεων που πρέπει να αντιμετωπιστούν. Αυτή η έρευνα παρέχει πληροφορίες για το πώς οι εταιρείες μπορούν να αξιοποιήσουν αυτά τα εργαλεία ελαχιστοποιώντας τους κινδύνους και τις προκλήσεις, προσφέροντας συστάσεις για αποτελεσματική υιοθέτηση και ενσωμάτωση. Τα ευρήματα συμβάλλουν στην κατανόηση του ρόλου της τεχνολογίας και των μεθοδολογιών στις παγκόσμιες επιχειρηματικές δραστηριότητες και παρέχουν έναν οδικό χάρτη για τις εταιρείες που αναζητούν ανταγωνιστικό πλεονέκτημα.</w:t>
       </w:r>
     </w:p>
     <w:p>
@@ -3455,7 +3440,55 @@
         </w:numPr>
       </w:pPr>
       <w:r>
-        <w:t>Συμβολή στην ακαδημαϊκή βιβλιογραφία σχετικά με τη χρήση της τεχνολογίας στις παγκόσμιες επιχειρηματικές δραστηριότητες, εντοπίζοντας βασικά οφέλη και προκλήσεις από τη χρήση DAO, WEB3.0, TOGAF και αλγοριθμικών συστημάτων HRM.</w:t>
+        <w:t>Συμβολή στην ακαδημαϊκή βιβλιογραφία σχετικά με τη χρήση της τεχνολογίας</w:t>
+      </w:r>
+      <w:r>
+        <w:t xml:space="preserve"> </w:t>
+      </w:r>
+      <w:r>
+        <w:t>στις παγκόσμιες επιχειρηματικές δραστηριότητες, εντοπίζοντας βασικά οφέλη και προκλήσεις από τη χρήση DAO, WEB3.0</w:t>
+      </w:r>
+      <w:r>
+        <w:t xml:space="preserve">, </w:t>
+      </w:r>
+      <w:r>
+        <w:rPr>
+          <w:lang w:val="en-US"/>
+        </w:rPr>
+        <w:t>HRMS</w:t>
+      </w:r>
+      <w:r>
+        <w:t xml:space="preserve"> </w:t>
+      </w:r>
+      <w:r>
+        <w:t xml:space="preserve">και μεθοδολογιών </w:t>
+      </w:r>
+      <w:r>
+        <w:t xml:space="preserve">όπως </w:t>
+      </w:r>
+      <w:r>
+        <w:t>TOGAF</w:t>
+      </w:r>
+      <w:r>
+        <w:t xml:space="preserve">, </w:t>
+      </w:r>
+      <w:r>
+        <w:rPr>
+          <w:lang w:val="en-US"/>
+        </w:rPr>
+        <w:t>ITIL</w:t>
+      </w:r>
+      <w:r>
+        <w:t xml:space="preserve">, </w:t>
+      </w:r>
+      <w:r>
+        <w:rPr>
+          <w:lang w:val="en-US"/>
+        </w:rPr>
+        <w:t>SAFe</w:t>
+      </w:r>
+      <w:r>
+        <w:t>.</w:t>
       </w:r>
     </w:p>
     <w:p>
@@ -3467,7 +3500,13 @@
         </w:numPr>
       </w:pPr>
       <w:r>
-        <w:t>Προώθηση της κατανόησης του τρόπου με τον οποίο οι εταιρείες μπορούν να αξιοποιήσουν αποτελεσματικά αυτές τις τεχνολογίες για να βελτιώσουν τις παγκόσμιες επιχειρηματικές τους δραστηριότητες, προσφέροντας συστάσεις και βέλτιστες πρακτικές με βάση την ανασκόπηση της βιβλιογραφίας.</w:t>
+        <w:t>Προώθηση της κατανόησης του τρόπου με τον οποίο οι εταιρείες μπορούν να αξιοποιήσουν αποτελεσματικά αυτές τις τεχνολογίες</w:t>
+      </w:r>
+      <w:r>
+        <w:t xml:space="preserve"> και μεθοδολογίες</w:t>
+      </w:r>
+      <w:r>
+        <w:t xml:space="preserve"> για να βελτιώσουν τις παγκόσμιες επιχειρηματικές τους δραστηριότητες, προσφέροντας συστάσεις και βέλτιστες πρακτικές με βάση την ανασκόπηση της βιβλιογραφίας.</w:t>
       </w:r>
     </w:p>
     <w:p>
@@ -3479,7 +3518,16 @@
         </w:numPr>
       </w:pPr>
       <w:r>
-        <w:t>Παροχή πληροφοριών σχετικά με το πώς οι αναδυόμενες τεχνολογίες, όπως το DAO, το WEB3.0 και το blockchain, μπορούν να μεταμορφώσουν τις παγκόσμιες επιχειρηματικές δραστηριότητες, εξετάζοντας μελέτες περιπτώσεων επιτυχούς υιοθέτησης και εφαρμογής τεχνολογίας.</w:t>
+        <w:t xml:space="preserve">Παροχή πληροφοριών σχετικά με το πώς οι αναδυόμενες τεχνολογίες, όπως το DAO, το WEB3.0 και το </w:t>
+      </w:r>
+      <w:r>
+        <w:rPr>
+          <w:lang w:val="en-US"/>
+        </w:rPr>
+        <w:t>Blockchain</w:t>
+      </w:r>
+      <w:r>
+        <w:t>, μπορούν να μεταμορφώσουν τις παγκόσμιες επιχειρηματικές δραστηριότητες, εξετάζοντας μελέτες περιπτώσεων επιτυχούς υιοθέτησης και εφαρμογής τεχνολογίας.</w:t>
       </w:r>
     </w:p>
     <w:p>
@@ -3491,7 +3539,34 @@
         </w:numPr>
       </w:pPr>
       <w:r>
-        <w:t>Τονίζοντας τη σημασία μιας στρατηγικής και προσεκτικής προσέγγισης για την υιοθέτηση τεχνολογίας στις παγκόσμιες επιχειρηματικές δραστηριότητες, τονίζοντας την ανάγκη για πλαίσια όπως το TOGAF να καθοδηγούν τη λήψη αποφάσεων.</w:t>
+        <w:t xml:space="preserve">Τονίζοντας τη σημασία μιας στρατηγικής και προσεκτικής προσέγγισης για την υιοθέτηση </w:t>
+      </w:r>
+      <w:r>
+        <w:t>μεθοδολογίας</w:t>
+      </w:r>
+      <w:r>
+        <w:t xml:space="preserve"> στις παγκόσμιες επιχειρηματικές δραστηριότητες, τονίζοντας την ανάγκη για πλαίσια όπως το TOGAF</w:t>
+      </w:r>
+      <w:r>
+        <w:t xml:space="preserve">, </w:t>
+      </w:r>
+      <w:r>
+        <w:rPr>
+          <w:lang w:val="en-US"/>
+        </w:rPr>
+        <w:t>ITIL</w:t>
+      </w:r>
+      <w:r>
+        <w:t xml:space="preserve">, </w:t>
+      </w:r>
+      <w:r>
+        <w:rPr>
+          <w:lang w:val="en-US"/>
+        </w:rPr>
+        <w:t>SAFe</w:t>
+      </w:r>
+      <w:r>
+        <w:t xml:space="preserve"> να καθοδηγούν τη λήψη αποφάσεων.</w:t>
       </w:r>
     </w:p>
     <w:p>
@@ -3503,6 +3578,7 @@
         </w:numPr>
       </w:pPr>
       <w:r>
+        <w:lastRenderedPageBreak/>
         <w:t>Προσδιορισμός περιοχών για περαιτέρω έρευνα σχετικά με το ρόλο της τεχνολογίας στις παγκόσμιες επιχειρηματικές δραστηριότητες, όπως η διερεύνηση των επιπτώσεων των αναδυόμενων τεχνολογιών στο διεθνές εμπόριο και στο μέλλον της εργασίας.</w:t>
       </w:r>
     </w:p>
@@ -3643,31 +3719,7 @@
         <w:rPr>
           <w:lang w:val="en-US"/>
         </w:rPr>
-        <w:t>Contributing to the academic literature on the use of technology in global business operations, by identifying key benefits and challenges of using DAO, WEB3.0, TOGAF, and HR</w:t>
-      </w:r>
-      <w:r>
-        <w:rPr>
-          <w:lang w:val="en-US"/>
-        </w:rPr>
-        <w:t>M</w:t>
-      </w:r>
-      <w:r>
-        <w:rPr>
-          <w:lang w:val="en-US"/>
-        </w:rPr>
-        <w:t xml:space="preserve"> algorithmic </w:t>
-      </w:r>
-      <w:r>
-        <w:rPr>
-          <w:lang w:val="en-US"/>
-        </w:rPr>
-        <w:t>systems</w:t>
-      </w:r>
-      <w:r>
-        <w:rPr>
-          <w:lang w:val="en-US"/>
-        </w:rPr>
-        <w:t>.</w:t>
+        <w:t>Contribution to the academic literature on the use of technology in global business activities, identifying key benefits and challenges of using DAO, WEB3.0, HRMS and methodologies such as TOGAF, ITIL, SAFe.</w:t>
       </w:r>
     </w:p>
     <w:p>
@@ -3685,7 +3737,6 @@
         <w:rPr>
           <w:lang w:val="en-US"/>
         </w:rPr>
-        <w:lastRenderedPageBreak/>
         <w:t>Advancing the understanding of how companies can effectively leverage these technologies to improve their global business operations, by offering recommendations and best practices based on the literature review.</w:t>
       </w:r>
     </w:p>
@@ -3722,7 +3773,31 @@
         <w:rPr>
           <w:lang w:val="en-US"/>
         </w:rPr>
-        <w:t>Highlighting the importance of a strategic and careful approach to technology adoption in global business operations, by emphasizing the need for frameworks such as TOGAF to guide decision-making.</w:t>
+        <w:t xml:space="preserve">Highlighting the importance of a strategic and careful approach to </w:t>
+      </w:r>
+      <w:r>
+        <w:rPr>
+          <w:lang w:val="en-US"/>
+        </w:rPr>
+        <w:t>methodology</w:t>
+      </w:r>
+      <w:r>
+        <w:rPr>
+          <w:lang w:val="en-US"/>
+        </w:rPr>
+        <w:t xml:space="preserve"> adoption in global business operations, by emphasizing the need for frameworks such as TOGAF</w:t>
+      </w:r>
+      <w:r>
+        <w:rPr>
+          <w:lang w:val="en-US"/>
+        </w:rPr>
+        <w:t>, ITIL, SAFe</w:t>
+      </w:r>
+      <w:r>
+        <w:rPr>
+          <w:lang w:val="en-US"/>
+        </w:rPr>
+        <w:t xml:space="preserve"> to guide decision-making.</w:t>
       </w:r>
     </w:p>
     <w:p>
@@ -3827,7 +3902,13 @@
         </w:numPr>
       </w:pPr>
       <w:r>
-        <w:t>Παροχή πληροφοριών σε επιχειρήσεις σχετικά με το πώς να αξιοποιήσουν αποτελεσματικά την τεχνολογία για να βελτιώσουν τις παγκόσμιες δραστηριότητές τους, γεγονός που μπορεί να οδηγήσει σε βελτιωμένη απόδοση, παραγωγικότητα και κερδοφορία.</w:t>
+        <w:t>Παροχή πληροφοριών σε επιχειρήσεις σχετικά με το πώς να αξιοποιήσουν αποτελεσματικά την τεχνολογία</w:t>
+      </w:r>
+      <w:r>
+        <w:t xml:space="preserve"> και μεθοδολογίες</w:t>
+      </w:r>
+      <w:r>
+        <w:t xml:space="preserve"> για να βελτιώσουν τις παγκόσμιες δραστηριότητές τους, γεγονός που μπορεί να οδηγήσει σε βελτιωμένη απόδοση, παραγωγικότητα και κερδοφορία.</w:t>
       </w:r>
     </w:p>
     <w:p>
@@ -3839,7 +3920,67 @@
         </w:numPr>
       </w:pPr>
       <w:r>
-        <w:t>Ευαισθητοποίηση των υπευθύνων χάραξης πολιτικής και του κοινού σχετικά με τα πιθανά οφέλη και τις προκλήσεις από τη χρήση αναδυόμενων τεχνολογιών όπως DAO, WEB3.0, TOGAF, blockchain και αλγοριθμική διαχείριση ανθρώπινου δυναμικού στις παγκόσμιες επιχειρηματικές δραστηριότητες, που μπορεί να οδηγήσει σε ενημερωμένες αποφάσεις πολιτικής και δημόσιο διάλογο .</w:t>
+        <w:t>Ευαισθητοποίηση των υπευθύνων χάραξης πολιτικής και του κοινού σχετικά με τα πιθανά οφέλη και τις προκλήσεις από τη χρήση αναδυόμενων τεχνολογιών</w:t>
+      </w:r>
+      <w:r>
+        <w:t xml:space="preserve"> </w:t>
+      </w:r>
+      <w:r>
+        <w:t xml:space="preserve">όπως DAO, WEB3.0, </w:t>
+      </w:r>
+      <w:r>
+        <w:rPr>
+          <w:lang w:val="en-US"/>
+        </w:rPr>
+        <w:t>Blockchain</w:t>
+      </w:r>
+      <w:r>
+        <w:t xml:space="preserve"> και </w:t>
+      </w:r>
+      <w:r>
+        <w:rPr>
+          <w:lang w:val="en-US"/>
+        </w:rPr>
+        <w:t>HRMS</w:t>
+      </w:r>
+      <w:r>
+        <w:t xml:space="preserve"> </w:t>
+      </w:r>
+      <w:r>
+        <w:t xml:space="preserve">και </w:t>
+      </w:r>
+      <w:r>
+        <w:t>μεθοδολογιών</w:t>
+      </w:r>
+      <w:r>
+        <w:t xml:space="preserve"> </w:t>
+      </w:r>
+      <w:r>
+        <w:rPr>
+          <w:lang w:val="en-US"/>
+        </w:rPr>
+        <w:t>TOGAF</w:t>
+      </w:r>
+      <w:r>
+        <w:t xml:space="preserve">, </w:t>
+      </w:r>
+      <w:r>
+        <w:rPr>
+          <w:lang w:val="en-US"/>
+        </w:rPr>
+        <w:t>ITIL</w:t>
+      </w:r>
+      <w:r>
+        <w:t xml:space="preserve">, </w:t>
+      </w:r>
+      <w:r>
+        <w:rPr>
+          <w:lang w:val="en-US"/>
+        </w:rPr>
+        <w:t>SAFe</w:t>
+      </w:r>
+      <w:r>
+        <w:t xml:space="preserve"> στις παγκόσμιες επιχειρηματικές δραστηριότητες, που μπορεί να οδηγήσει σε ενημερωμένες αποφάσεις πολιτικής και δημόσιο διάλογο .</w:t>
       </w:r>
     </w:p>
     <w:p>
@@ -3851,6 +3992,7 @@
         </w:numPr>
       </w:pPr>
       <w:r>
+        <w:lastRenderedPageBreak/>
         <w:t>Ενίσχυση του παγκόσμιου εμπορίου και της διεθνούς συνεργασίας με τη διευκόλυνση της υιοθέτησης και ενσωμάτωσης της τεχνολογίας στις επιχειρηματικές δραστηριότητες, η οποία μπορεί να οδηγήσει σε αυξημένη οικονομική ανάπτυξη και ανάπτυξη.</w:t>
       </w:r>
     </w:p>
@@ -3875,7 +4017,6 @@
         </w:numPr>
       </w:pPr>
       <w:r>
-        <w:lastRenderedPageBreak/>
         <w:t>Επισήμανση της ανάγκης για μια στρατηγική και υπεύθυνη προσέγγιση για την υιοθέτηση τεχνολογίας στις παγκόσμιες επιχειρηματικές δραστηριότητες, η οποία μπορεί να βοηθήσει στον μετριασμό των κινδύνων και των προκλήσεων που συνδέονται με την εφαρμογή της τεχνολογίας, όπως ανησυχίες για την ασφάλεια και ηθικές επιπτώσεις.</w:t>
       </w:r>
     </w:p>
@@ -3937,7 +4078,19 @@
         <w:rPr>
           <w:lang w:val="en-US"/>
         </w:rPr>
-        <w:t>Raising awareness among policymakers and the public about the potential benefits and challenges of using emerging technologies such as DAO, WEB3.0, TOGAF, blockchain, and HR algorithmic management in global business operations, which may lead to informed policy decisions and public discourse.</w:t>
+        <w:t xml:space="preserve">Raising awareness among policymakers and the public about the potential benefits and challenges of using emerging technologies such as DAO, WEB3.0, blockchain, and </w:t>
+      </w:r>
+      <w:r>
+        <w:rPr>
+          <w:lang w:val="en-US"/>
+        </w:rPr>
+        <w:t>HRMS</w:t>
+      </w:r>
+      <w:r>
+        <w:rPr>
+          <w:lang w:val="en-US"/>
+        </w:rPr>
+        <w:t xml:space="preserve"> in global business operations, which may lead to informed policy decisions and public discourse.</w:t>
       </w:r>
     </w:p>
     <w:p>
@@ -4004,6 +4157,7 @@
         <w:rPr>
           <w:lang w:val="en-US"/>
         </w:rPr>
+        <w:lastRenderedPageBreak/>
         <w:br w:type="page"/>
       </w:r>
     </w:p>
@@ -4012,14 +4166,14 @@
         <w:pStyle w:val="Heading1"/>
       </w:pPr>
       <w:bookmarkStart w:id="10" w:name="_Toc101275476"/>
-      <w:bookmarkStart w:id="11" w:name="_Ref121422984"/>
-      <w:bookmarkStart w:id="12" w:name="_Toc129886631"/>
+      <w:bookmarkStart w:id="11" w:name="_Toc129886631"/>
+      <w:bookmarkStart w:id="12" w:name="_Ref121422984"/>
       <w:r>
         <w:lastRenderedPageBreak/>
         <w:t>ΕΙΣΑΓΩΓΗ</w:t>
       </w:r>
       <w:bookmarkEnd w:id="10"/>
-      <w:bookmarkEnd w:id="12"/>
+      <w:bookmarkEnd w:id="11"/>
     </w:p>
     <w:p>
       <w:r>
@@ -4062,6 +4216,18 @@
         <w:t xml:space="preserve"> </w:t>
       </w:r>
       <w:r>
+        <w:t>(</w:t>
+      </w:r>
+      <w:r>
+        <w:rPr>
+          <w:lang w:val="en-US"/>
+        </w:rPr>
+        <w:t>EA</w:t>
+      </w:r>
+      <w:r>
+        <w:t xml:space="preserve">) </w:t>
+      </w:r>
+      <w:r>
         <w:rPr>
           <w:lang w:val="en-US"/>
         </w:rPr>
@@ -4077,7 +4243,10 @@
         <w:t>Driven</w:t>
       </w:r>
       <w:r>
-        <w:t xml:space="preserve"> και </w:t>
+        <w:t xml:space="preserve"> </w:t>
+      </w:r>
+      <w:r>
+        <w:t xml:space="preserve">και </w:t>
       </w:r>
       <w:r>
         <w:rPr>
@@ -4104,7 +4273,13 @@
         <w:t>Management</w:t>
       </w:r>
       <w:r>
-        <w:t xml:space="preserve"> (</w:t>
+        <w:t xml:space="preserve"> αλγοριθμικά συστήματα</w:t>
+      </w:r>
+      <w:r>
+        <w:t xml:space="preserve"> </w:t>
+      </w:r>
+      <w:r>
+        <w:t>(</w:t>
       </w:r>
       <w:r>
         <w:rPr>
@@ -4113,7 +4288,16 @@
         <w:t>HRM</w:t>
       </w:r>
       <w:r>
-        <w:t xml:space="preserve">) αλγοριθμικά συστήματα, και πώς μπορούν δυνητικά να ωφεληθούν και να αμφισβητήσουν τις παγκόσμιες επιχειρηματικές λειτουργίες στο </w:t>
+        <w:rPr>
+          <w:lang w:val="en-US"/>
+        </w:rPr>
+        <w:t>S</w:t>
+      </w:r>
+      <w:r>
+        <w:t>)</w:t>
+      </w:r>
+      <w:r>
+        <w:t xml:space="preserve">, και πώς μπορούν δυνητικά να ωφεληθούν και να αμφισβητήσουν τις παγκόσμιες επιχειρηματικές λειτουργίες στο </w:t>
       </w:r>
       <w:r>
         <w:rPr>
@@ -4138,7 +4322,109 @@
         <w:rPr>
           <w:lang w:val="en-US"/>
         </w:rPr>
+        <w:t>Information</w:t>
+      </w:r>
+      <w:r>
+        <w:t xml:space="preserve"> </w:t>
+      </w:r>
+      <w:r>
+        <w:rPr>
+          <w:lang w:val="en-US"/>
+        </w:rPr>
+        <w:t>Technology</w:t>
+      </w:r>
+      <w:r>
+        <w:t xml:space="preserve"> </w:t>
+      </w:r>
+      <w:r>
+        <w:rPr>
+          <w:lang w:val="en-US"/>
+        </w:rPr>
+        <w:t>Infrastructure</w:t>
+      </w:r>
+      <w:r>
+        <w:t xml:space="preserve"> </w:t>
+      </w:r>
+      <w:r>
+        <w:rPr>
+          <w:lang w:val="en-US"/>
+        </w:rPr>
+        <w:t>Library</w:t>
+      </w:r>
+      <w:r>
+        <w:t xml:space="preserve"> (</w:t>
+      </w:r>
+      <w:r>
+        <w:rPr>
+          <w:lang w:val="en-US"/>
+        </w:rPr>
+        <w:t>ITIL</w:t>
+      </w:r>
+      <w:r>
+        <w:t>)</w:t>
+      </w:r>
+      <w:r>
+        <w:t xml:space="preserve"> </w:t>
+      </w:r>
+      <w:r>
+        <w:t xml:space="preserve">και το </w:t>
+      </w:r>
+      <w:r>
+        <w:rPr>
+          <w:lang w:val="en-US"/>
+        </w:rPr>
+        <w:t>The</w:t>
+      </w:r>
+      <w:r>
+        <w:t xml:space="preserve"> </w:t>
+      </w:r>
+      <w:r>
+        <w:rPr>
+          <w:lang w:val="en-US"/>
+        </w:rPr>
+        <w:t>Open</w:t>
+      </w:r>
+      <w:r>
+        <w:t xml:space="preserve"> </w:t>
+      </w:r>
+      <w:r>
+        <w:rPr>
+          <w:lang w:val="en-US"/>
+        </w:rPr>
+        <w:t>Group</w:t>
+      </w:r>
+      <w:r>
+        <w:t xml:space="preserve"> </w:t>
+      </w:r>
+      <w:r>
+        <w:rPr>
+          <w:lang w:val="en-US"/>
+        </w:rPr>
+        <w:t>Architecture</w:t>
+      </w:r>
+      <w:r>
+        <w:t xml:space="preserve"> </w:t>
+      </w:r>
+      <w:r>
+        <w:rPr>
+          <w:lang w:val="en-US"/>
+        </w:rPr>
+        <w:t>Framework</w:t>
+      </w:r>
+      <w:r>
+        <w:t xml:space="preserve"> </w:t>
+      </w:r>
+      <w:r>
+        <w:t>(</w:t>
+      </w:r>
+      <w:r>
+        <w:rPr>
+          <w:lang w:val="en-US"/>
+        </w:rPr>
         <w:t>TOGAF</w:t>
+      </w:r>
+      <w:r>
+        <w:t>)</w:t>
       </w:r>
       <w:r>
         <w:t xml:space="preserve"> για να καθοδηγήσουν την υιοθέτηση στρατηγικής τεχνολογίας. Τα ευρήματα θα συμβάλουν στην καλύτερη κατανόηση του ρόλου της τεχνολογίας στις παγκόσμιες επιχειρηματικές δραστηριότητες και θα προσφέρουν συστάσεις στις εταιρείες να αποκτήσουν ανταγωνιστικό πλεονέκτημα στην εποχή του </w:t>
@@ -4162,10 +4448,13 @@
       </w:pPr>
       <w:bookmarkStart w:id="13" w:name="_Toc129886632"/>
       <w:r>
-        <w:rPr>
-          <w:lang w:val="en-US"/>
-        </w:rPr>
-        <w:t>Background:</w:t>
+        <w:t>Υπόβαθρο</w:t>
+      </w:r>
+      <w:r>
+        <w:rPr>
+          <w:lang w:val="en-US"/>
+        </w:rPr>
+        <w:t>:</w:t>
       </w:r>
       <w:bookmarkEnd w:id="13"/>
     </w:p>
@@ -4235,11 +4524,11 @@
         <w:t>Industry</w:t>
       </w:r>
       <w:r>
-        <w:t xml:space="preserve"> 4.0 έχει διευκολύνει την εμφάνιση έξυπνων εργοστασίων, όπου οι μηχανές συνδέονται και μπορούν να </w:t>
+        <w:t xml:space="preserve"> 4.0 έχει διευκολύνει </w:t>
       </w:r>
       <w:r>
         <w:lastRenderedPageBreak/>
-        <w:t>επικοινωνούν μεταξύ τους, καθιστώντας τις διαδικασίες παραγωγής πιο αποτελεσματικές και αξιόπιστες.</w:t>
+        <w:t>την εμφάνιση έξυπνων εργοστασίων, όπου οι μηχανές συνδέονται και μπορούν να επικοινωνούν μεταξύ τους, καθιστώντας τις διαδικασίες παραγωγής πιο αποτελεσματικές και αξιόπιστες.</w:t>
       </w:r>
     </w:p>
     <w:p>
@@ -4421,7 +4710,19 @@
         <w:t>TOGAF</w:t>
       </w:r>
       <w:r>
-        <w:t xml:space="preserve"> είναι ένα πλαίσιο αρχιτεκτονικής επιχειρήσεων που παρέχει στις επιχειρήσεις μια δομημένη προσέγγιση για την ανάπτυξη και τη διαχείριση της αρχιτεκτονικής πληροφορικής τους. Το πλαίσιο αποτελείται από ένα σύνολο βέλτιστων πρακτικών και κατευθυντήριων γραμμών που βοηθούν τις επιχειρήσεις να σχεδιάσουν, να σχεδιάσουν, να εφαρμόσουν και να διαχειριστούν αποτελεσματικά την αρχιτεκτονική πληροφορικής τους. Το </w:t>
+        <w:t xml:space="preserve"> είναι ένα πλαίσιο αρχιτεκτονικής επιχειρήσεων που παρέχει στις επιχειρήσεις μια δομημένη προσέγγιση για την ανάπτυξη και τη διαχείριση της αρχιτεκτονικής πληροφορικής τους. Το πλαίσιο αποτελείται από ένα σύνολο βέλτιστων πρακτικών και κατευθυντήριων γραμμών που βοηθούν τις επιχειρήσεις να</w:t>
+      </w:r>
+      <w:r>
+        <w:t xml:space="preserve"> σχεδιάσουν</w:t>
+      </w:r>
+      <w:r>
+        <w:t xml:space="preserve">, να </w:t>
+      </w:r>
+      <w:r>
+        <w:t>αναπτύξουν</w:t>
+      </w:r>
+      <w:r>
+        <w:t xml:space="preserve">, να εφαρμόσουν και να διαχειριστούν αποτελεσματικά την αρχιτεκτονική πληροφορικής τους. Το </w:t>
       </w:r>
       <w:r>
         <w:rPr>
@@ -4472,7 +4773,7 @@
         <w:t>DAO</w:t>
       </w:r>
       <w:r>
-        <w:t xml:space="preserve"> (Αποκεντρωμένοι Αυτόνομοι Οργανισμοί) είναι οργανισμοί που λειτουργούν με βάση την τεχνολογία </w:t>
+        <w:t xml:space="preserve"> είναι οργανισμοί που λειτουργούν με βάση την τεχνολογία </w:t>
       </w:r>
       <w:r>
         <w:rPr>
@@ -4490,11 +4791,11 @@
         <w:t>DAO</w:t>
       </w:r>
       <w:r>
-        <w:t xml:space="preserve"> έχουν σχεδιαστεί για να είναι αυτόνομα, αυτοδιοικούμενα και </w:t>
+        <w:t xml:space="preserve"> έχουν σχεδιαστεί για να </w:t>
       </w:r>
       <w:r>
         <w:lastRenderedPageBreak/>
-        <w:t xml:space="preserve">αποκεντρωμένα, δίνοντάς τους τη δυνατότητα να λειτουργούν χωρίς την ανάγκη μεσάζοντα. Οι </w:t>
+        <w:t xml:space="preserve">είναι αυτόνομα, αυτοδιοικούμενα και αποκεντρωμένα, δίνοντάς τους τη δυνατότητα να λειτουργούν χωρίς την ανάγκη μεσάζοντα. Οι </w:t>
       </w:r>
       <w:r>
         <w:rPr>
@@ -4726,13 +5027,82 @@
           <w:lang w:val="en-US"/>
         </w:rPr>
       </w:pPr>
+      <w:r>
+        <w:rPr>
+          <w:lang w:val="en-US"/>
+        </w:rPr>
+        <w:lastRenderedPageBreak/>
+        <w:t xml:space="preserve">Research Questions: </w:t>
+      </w:r>
+    </w:p>
+    <w:p>
+      <w:pPr>
+        <w:rPr>
+          <w:lang w:val="en-US"/>
+        </w:rPr>
+      </w:pPr>
+      <w:r>
+        <w:rPr>
+          <w:lang w:val="en-US"/>
+        </w:rPr>
+        <w:t>This research will aim to answer the following research questions:</w:t>
+      </w:r>
+    </w:p>
+    <w:p>
+      <w:pPr>
+        <w:pStyle w:val="ListParagraph"/>
+        <w:rPr>
+          <w:lang w:val="en-US"/>
+        </w:rPr>
+      </w:pPr>
+      <w:r>
+        <w:rPr>
+          <w:lang w:val="en-US"/>
+        </w:rPr>
+        <w:t>What are the potential benefits of using DAO, WEB3.0, Enterprise Architectures IT Driven, and HRM algorithmic Systems in global business operations?</w:t>
+      </w:r>
+    </w:p>
+    <w:p>
+      <w:pPr>
+        <w:pStyle w:val="ListParagraph"/>
+        <w:rPr>
+          <w:lang w:val="en-US"/>
+        </w:rPr>
+      </w:pPr>
+      <w:r>
+        <w:rPr>
+          <w:lang w:val="en-US"/>
+        </w:rPr>
+        <w:t>What are the challenges associated with using these technologies, such as security, interoperability, and ethical implications related to algorithmic decision-making?</w:t>
+      </w:r>
+    </w:p>
+    <w:p>
+      <w:pPr>
+        <w:pStyle w:val="ListParagraph"/>
+        <w:rPr>
+          <w:lang w:val="en-US"/>
+        </w:rPr>
+      </w:pPr>
+      <w:r>
+        <w:rPr>
+          <w:lang w:val="en-US"/>
+        </w:rPr>
+        <w:t>How can companies leverage these technologies while minimizing risks and challenges, using frameworks such as TOGAF to guide strategic technology adoption?</w:t>
+      </w:r>
+    </w:p>
+    <w:p>
+      <w:pPr>
+        <w:pStyle w:val="Heading1"/>
+        <w:rPr>
+          <w:lang w:val="en-US"/>
+        </w:rPr>
+      </w:pPr>
       <w:bookmarkStart w:id="19" w:name="_Toc129886638"/>
       <w:r>
         <w:rPr>
           <w:rStyle w:val="Heading1Char"/>
           <w:lang w:val="en-US"/>
         </w:rPr>
-        <w:lastRenderedPageBreak/>
         <w:t>Methodology</w:t>
       </w:r>
       <w:r>
@@ -4813,6 +5183,7 @@
         <w:rPr>
           <w:lang w:val="en-US"/>
         </w:rPr>
+        <w:lastRenderedPageBreak/>
         <w:t>Data Extraction: Data will be extracted from the selected literature, including author name, publication year, title, research questions, methodology, findings, and limitations.</w:t>
       </w:r>
     </w:p>
@@ -4853,7 +5224,6 @@
         <w:rPr>
           <w:lang w:val="en-US"/>
         </w:rPr>
-        <w:lastRenderedPageBreak/>
         <w:t>Synthesis of Findings: The findings from the data analysis will be synthesized into a coherent narrative that addresses the research questions and provides insights into how companies can leverage these technologies while minimizing risks and challenges.</w:t>
       </w:r>
     </w:p>
@@ -4964,6 +5334,7 @@
         <w:rPr>
           <w:lang w:val="en-US"/>
         </w:rPr>
+        <w:lastRenderedPageBreak/>
         <w:t>Insights into how companies can leverage these technologies to enhance efficiency, data management, decision-making, and collaboration in global business operations, while minimizing risks and challenges.</w:t>
       </w:r>
     </w:p>
@@ -5024,7 +5395,6 @@
         <w:rPr>
           <w:lang w:val="en-US"/>
         </w:rPr>
-        <w:lastRenderedPageBreak/>
         <w:t>Insights into the role of technology in global business operations and how it can drive innovation and growth in the Industry 4 era.</w:t>
       </w:r>
     </w:p>
@@ -5094,7 +5464,14 @@
         <w:rPr>
           <w:lang w:val="en-US"/>
         </w:rPr>
-        <w:t>However, this study also highlighted the need to address challenges such as security, interoperability, and ethical implications related to algorithmic decision-making. The use of frameworks such as TOGAF can guide strategic technology adoption while minimizing risks and challenges.</w:t>
+        <w:t xml:space="preserve">However, this study also highlighted the need to address challenges such as security, interoperability, and ethical implications related to algorithmic decision-making. The </w:t>
+      </w:r>
+      <w:r>
+        <w:rPr>
+          <w:lang w:val="en-US"/>
+        </w:rPr>
+        <w:lastRenderedPageBreak/>
+        <w:t>use of frameworks such as TOGAF can guide strategic technology adoption while minimizing risks and challenges.</w:t>
       </w:r>
     </w:p>
     <w:p>
@@ -5134,19 +5511,20 @@
         <w:rPr>
           <w:lang w:val="en-US"/>
         </w:rPr>
-        <w:t xml:space="preserve">Overall, this dissertation will contribute to the literature on the role of technology in global business operations and provide recommendations for companies to effectively </w:t>
-      </w:r>
-      <w:r>
-        <w:rPr>
-          <w:lang w:val="en-US"/>
-        </w:rPr>
-        <w:lastRenderedPageBreak/>
-        <w:t>adopt and use these technologies in their operations. The insights provided will be useful for business leaders, technology professionals, and researchers in the field of global business operations and technology.</w:t>
+        <w:t>Overall, this dissertation will contribute to the literature on the role of technology in global business operations and provide recommendations for companies to effectively adopt and use these technologies in their operations. The insights provided will be useful for business leaders, technology professionals, and researchers in the field of global business operations and technology.</w:t>
       </w:r>
     </w:p>
-    <w:bookmarkEnd w:id="11"/>
+    <w:bookmarkEnd w:id="12"/>
     <w:p>
-      <w:r>
+      <w:pPr>
+        <w:rPr>
+          <w:lang w:val="en-US"/>
+        </w:rPr>
+      </w:pPr>
+      <w:r>
+        <w:rPr>
+          <w:lang w:val="en-US"/>
+        </w:rPr>
         <w:br w:type="page"/>
       </w:r>
     </w:p>
@@ -10607,6 +10985,119 @@
     </w:lvl>
   </w:abstractNum>
   <w:abstractNum w:abstractNumId="28" w15:restartNumberingAfterBreak="0">
+    <w:nsid w:val="53275141"/>
+    <w:multiLevelType w:val="multilevel"/>
+    <w:tmpl w:val="FD4CD916"/>
+    <w:lvl w:ilvl="0">
+      <w:start w:val="1"/>
+      <w:numFmt w:val="decimal"/>
+      <w:lvlText w:val="%1."/>
+      <w:lvlJc w:val="left"/>
+      <w:pPr>
+        <w:tabs>
+          <w:tab w:val="num" w:pos="720"/>
+        </w:tabs>
+        <w:ind w:left="720" w:hanging="360"/>
+      </w:pPr>
+    </w:lvl>
+    <w:lvl w:ilvl="1" w:tentative="1">
+      <w:start w:val="1"/>
+      <w:numFmt w:val="decimal"/>
+      <w:lvlText w:val="%2."/>
+      <w:lvlJc w:val="left"/>
+      <w:pPr>
+        <w:tabs>
+          <w:tab w:val="num" w:pos="1440"/>
+        </w:tabs>
+        <w:ind w:left="1440" w:hanging="360"/>
+      </w:pPr>
+    </w:lvl>
+    <w:lvl w:ilvl="2" w:tentative="1">
+      <w:start w:val="1"/>
+      <w:numFmt w:val="decimal"/>
+      <w:lvlText w:val="%3."/>
+      <w:lvlJc w:val="left"/>
+      <w:pPr>
+        <w:tabs>
+          <w:tab w:val="num" w:pos="2160"/>
+        </w:tabs>
+        <w:ind w:left="2160" w:hanging="360"/>
+      </w:pPr>
+    </w:lvl>
+    <w:lvl w:ilvl="3" w:tentative="1">
+      <w:start w:val="1"/>
+      <w:numFmt w:val="decimal"/>
+      <w:lvlText w:val="%4."/>
+      <w:lvlJc w:val="left"/>
+      <w:pPr>
+        <w:tabs>
+          <w:tab w:val="num" w:pos="2880"/>
+        </w:tabs>
+        <w:ind w:left="2880" w:hanging="360"/>
+      </w:pPr>
+    </w:lvl>
+    <w:lvl w:ilvl="4" w:tentative="1">
+      <w:start w:val="1"/>
+      <w:numFmt w:val="decimal"/>
+      <w:lvlText w:val="%5."/>
+      <w:lvlJc w:val="left"/>
+      <w:pPr>
+        <w:tabs>
+          <w:tab w:val="num" w:pos="3600"/>
+        </w:tabs>
+        <w:ind w:left="3600" w:hanging="360"/>
+      </w:pPr>
+    </w:lvl>
+    <w:lvl w:ilvl="5" w:tentative="1">
+      <w:start w:val="1"/>
+      <w:numFmt w:val="decimal"/>
+      <w:lvlText w:val="%6."/>
+      <w:lvlJc w:val="left"/>
+      <w:pPr>
+        <w:tabs>
+          <w:tab w:val="num" w:pos="4320"/>
+        </w:tabs>
+        <w:ind w:left="4320" w:hanging="360"/>
+      </w:pPr>
+    </w:lvl>
+    <w:lvl w:ilvl="6" w:tentative="1">
+      <w:start w:val="1"/>
+      <w:numFmt w:val="decimal"/>
+      <w:lvlText w:val="%7."/>
+      <w:lvlJc w:val="left"/>
+      <w:pPr>
+        <w:tabs>
+          <w:tab w:val="num" w:pos="5040"/>
+        </w:tabs>
+        <w:ind w:left="5040" w:hanging="360"/>
+      </w:pPr>
+    </w:lvl>
+    <w:lvl w:ilvl="7" w:tentative="1">
+      <w:start w:val="1"/>
+      <w:numFmt w:val="decimal"/>
+      <w:lvlText w:val="%8."/>
+      <w:lvlJc w:val="left"/>
+      <w:pPr>
+        <w:tabs>
+          <w:tab w:val="num" w:pos="5760"/>
+        </w:tabs>
+        <w:ind w:left="5760" w:hanging="360"/>
+      </w:pPr>
+    </w:lvl>
+    <w:lvl w:ilvl="8" w:tentative="1">
+      <w:start w:val="1"/>
+      <w:numFmt w:val="decimal"/>
+      <w:lvlText w:val="%9."/>
+      <w:lvlJc w:val="left"/>
+      <w:pPr>
+        <w:tabs>
+          <w:tab w:val="num" w:pos="6480"/>
+        </w:tabs>
+        <w:ind w:left="6480" w:hanging="360"/>
+      </w:pPr>
+    </w:lvl>
+  </w:abstractNum>
+  <w:abstractNum w:abstractNumId="29" w15:restartNumberingAfterBreak="0">
     <w:nsid w:val="5370495D"/>
     <w:multiLevelType w:val="hybridMultilevel"/>
     <w:tmpl w:val="8370E924"/>
@@ -10719,7 +11210,7 @@
       </w:rPr>
     </w:lvl>
   </w:abstractNum>
-  <w:abstractNum w:abstractNumId="29" w15:restartNumberingAfterBreak="0">
+  <w:abstractNum w:abstractNumId="30" w15:restartNumberingAfterBreak="0">
     <w:nsid w:val="550975B4"/>
     <w:multiLevelType w:val="hybridMultilevel"/>
     <w:tmpl w:val="95402F16"/>
@@ -10832,7 +11323,7 @@
       </w:rPr>
     </w:lvl>
   </w:abstractNum>
-  <w:abstractNum w:abstractNumId="30" w15:restartNumberingAfterBreak="0">
+  <w:abstractNum w:abstractNumId="31" w15:restartNumberingAfterBreak="0">
     <w:nsid w:val="5569626C"/>
     <w:multiLevelType w:val="hybridMultilevel"/>
     <w:tmpl w:val="23280D70"/>
@@ -10945,7 +11436,7 @@
       </w:rPr>
     </w:lvl>
   </w:abstractNum>
-  <w:abstractNum w:abstractNumId="31" w15:restartNumberingAfterBreak="0">
+  <w:abstractNum w:abstractNumId="32" w15:restartNumberingAfterBreak="0">
     <w:nsid w:val="581F5BD3"/>
     <w:multiLevelType w:val="hybridMultilevel"/>
     <w:tmpl w:val="07D62156"/>
@@ -11058,7 +11549,7 @@
       </w:rPr>
     </w:lvl>
   </w:abstractNum>
-  <w:abstractNum w:abstractNumId="32" w15:restartNumberingAfterBreak="0">
+  <w:abstractNum w:abstractNumId="33" w15:restartNumberingAfterBreak="0">
     <w:nsid w:val="5F6F776E"/>
     <w:multiLevelType w:val="multilevel"/>
     <w:tmpl w:val="1E146314"/>
@@ -11171,7 +11662,7 @@
       </w:rPr>
     </w:lvl>
   </w:abstractNum>
-  <w:abstractNum w:abstractNumId="33" w15:restartNumberingAfterBreak="0">
+  <w:abstractNum w:abstractNumId="34" w15:restartNumberingAfterBreak="0">
     <w:nsid w:val="618B4AAF"/>
     <w:multiLevelType w:val="hybridMultilevel"/>
     <w:tmpl w:val="1DA8F940"/>
@@ -11284,7 +11775,7 @@
       </w:rPr>
     </w:lvl>
   </w:abstractNum>
-  <w:abstractNum w:abstractNumId="34" w15:restartNumberingAfterBreak="0">
+  <w:abstractNum w:abstractNumId="35" w15:restartNumberingAfterBreak="0">
     <w:nsid w:val="66E5379B"/>
     <w:multiLevelType w:val="hybridMultilevel"/>
     <w:tmpl w:val="03D6831A"/>
@@ -11370,7 +11861,7 @@
       </w:pPr>
     </w:lvl>
   </w:abstractNum>
-  <w:abstractNum w:abstractNumId="35" w15:restartNumberingAfterBreak="0">
+  <w:abstractNum w:abstractNumId="36" w15:restartNumberingAfterBreak="0">
     <w:nsid w:val="6FE44AD7"/>
     <w:multiLevelType w:val="hybridMultilevel"/>
     <w:tmpl w:val="B334675E"/>
@@ -11483,7 +11974,7 @@
       </w:rPr>
     </w:lvl>
   </w:abstractNum>
-  <w:abstractNum w:abstractNumId="36" w15:restartNumberingAfterBreak="0">
+  <w:abstractNum w:abstractNumId="37" w15:restartNumberingAfterBreak="0">
     <w:nsid w:val="73695BBB"/>
     <w:multiLevelType w:val="hybridMultilevel"/>
     <w:tmpl w:val="E248A672"/>
@@ -11596,7 +12087,7 @@
       </w:rPr>
     </w:lvl>
   </w:abstractNum>
-  <w:abstractNum w:abstractNumId="37" w15:restartNumberingAfterBreak="0">
+  <w:abstractNum w:abstractNumId="38" w15:restartNumberingAfterBreak="0">
     <w:nsid w:val="768058E5"/>
     <w:multiLevelType w:val="hybridMultilevel"/>
     <w:tmpl w:val="0B2860EE"/>
@@ -11709,7 +12200,7 @@
       </w:rPr>
     </w:lvl>
   </w:abstractNum>
-  <w:abstractNum w:abstractNumId="38" w15:restartNumberingAfterBreak="0">
+  <w:abstractNum w:abstractNumId="39" w15:restartNumberingAfterBreak="0">
     <w:nsid w:val="77321CE7"/>
     <w:multiLevelType w:val="hybridMultilevel"/>
     <w:tmpl w:val="F9360DD0"/>
@@ -11822,7 +12313,7 @@
       </w:rPr>
     </w:lvl>
   </w:abstractNum>
-  <w:abstractNum w:abstractNumId="39" w15:restartNumberingAfterBreak="0">
+  <w:abstractNum w:abstractNumId="40" w15:restartNumberingAfterBreak="0">
     <w:nsid w:val="777B0860"/>
     <w:multiLevelType w:val="multilevel"/>
     <w:tmpl w:val="FA726F7C"/>
@@ -11939,7 +12430,7 @@
       </w:rPr>
     </w:lvl>
   </w:abstractNum>
-  <w:abstractNum w:abstractNumId="40" w15:restartNumberingAfterBreak="0">
+  <w:abstractNum w:abstractNumId="41" w15:restartNumberingAfterBreak="0">
     <w:nsid w:val="79BD2254"/>
     <w:multiLevelType w:val="multilevel"/>
     <w:tmpl w:val="E1A07024"/>
@@ -12052,7 +12543,7 @@
       </w:rPr>
     </w:lvl>
   </w:abstractNum>
-  <w:abstractNum w:abstractNumId="41" w15:restartNumberingAfterBreak="0">
+  <w:abstractNum w:abstractNumId="42" w15:restartNumberingAfterBreak="0">
     <w:nsid w:val="7DFE4F38"/>
     <w:multiLevelType w:val="hybridMultilevel"/>
     <w:tmpl w:val="B868FB2A"/>
@@ -12165,7 +12656,7 @@
       </w:rPr>
     </w:lvl>
   </w:abstractNum>
-  <w:abstractNum w:abstractNumId="42" w15:restartNumberingAfterBreak="0">
+  <w:abstractNum w:abstractNumId="43" w15:restartNumberingAfterBreak="0">
     <w:nsid w:val="7FB761E2"/>
     <w:multiLevelType w:val="multilevel"/>
     <w:tmpl w:val="C532AF86"/>
@@ -12279,10 +12770,10 @@
     </w:lvl>
   </w:abstractNum>
   <w:num w:numId="1" w16cid:durableId="2109765652">
-    <w:abstractNumId w:val="40"/>
+    <w:abstractNumId w:val="41"/>
   </w:num>
   <w:num w:numId="2" w16cid:durableId="1513257405">
-    <w:abstractNumId w:val="40"/>
+    <w:abstractNumId w:val="41"/>
     <w:lvlOverride w:ilvl="0">
       <w:lvl w:ilvl="0">
         <w:start w:val="1"/>
@@ -12411,7 +12902,7 @@
     </w:lvlOverride>
   </w:num>
   <w:num w:numId="3" w16cid:durableId="541552127">
-    <w:abstractNumId w:val="40"/>
+    <w:abstractNumId w:val="41"/>
     <w:lvlOverride w:ilvl="0">
       <w:lvl w:ilvl="0">
         <w:start w:val="1"/>
@@ -12540,13 +13031,13 @@
     </w:lvlOverride>
   </w:num>
   <w:num w:numId="4" w16cid:durableId="947084116">
-    <w:abstractNumId w:val="32"/>
+    <w:abstractNumId w:val="33"/>
   </w:num>
   <w:num w:numId="5" w16cid:durableId="595753595">
     <w:abstractNumId w:val="3"/>
   </w:num>
   <w:num w:numId="6" w16cid:durableId="1946420307">
-    <w:abstractNumId w:val="40"/>
+    <w:abstractNumId w:val="41"/>
     <w:lvlOverride w:ilvl="0">
       <w:lvl w:ilvl="0">
         <w:start w:val="1"/>
@@ -12675,7 +13166,7 @@
     </w:lvlOverride>
   </w:num>
   <w:num w:numId="7" w16cid:durableId="963584777">
-    <w:abstractNumId w:val="40"/>
+    <w:abstractNumId w:val="41"/>
   </w:num>
   <w:num w:numId="8" w16cid:durableId="503981716">
     <w:abstractNumId w:val="22"/>
@@ -12684,7 +13175,7 @@
     <w:abstractNumId w:val="15"/>
   </w:num>
   <w:num w:numId="10" w16cid:durableId="216742478">
-    <w:abstractNumId w:val="35"/>
+    <w:abstractNumId w:val="36"/>
   </w:num>
   <w:num w:numId="11" w16cid:durableId="765075388">
     <w:abstractNumId w:val="13"/>
@@ -12693,22 +13184,22 @@
     <w:abstractNumId w:val="5"/>
   </w:num>
   <w:num w:numId="13" w16cid:durableId="1980917498">
-    <w:abstractNumId w:val="31"/>
+    <w:abstractNumId w:val="32"/>
   </w:num>
   <w:num w:numId="14" w16cid:durableId="169568506">
     <w:abstractNumId w:val="2"/>
   </w:num>
   <w:num w:numId="15" w16cid:durableId="1411076814">
-    <w:abstractNumId w:val="39"/>
+    <w:abstractNumId w:val="40"/>
   </w:num>
   <w:num w:numId="16" w16cid:durableId="1526942231">
-    <w:abstractNumId w:val="33"/>
+    <w:abstractNumId w:val="34"/>
   </w:num>
   <w:num w:numId="17" w16cid:durableId="1751654748">
-    <w:abstractNumId w:val="36"/>
+    <w:abstractNumId w:val="37"/>
   </w:num>
   <w:num w:numId="18" w16cid:durableId="414866319">
-    <w:abstractNumId w:val="28"/>
+    <w:abstractNumId w:val="29"/>
   </w:num>
   <w:num w:numId="19" w16cid:durableId="179703789">
     <w:abstractNumId w:val="11"/>
@@ -12723,7 +13214,7 @@
     <w:abstractNumId w:val="18"/>
   </w:num>
   <w:num w:numId="23" w16cid:durableId="498934105">
-    <w:abstractNumId w:val="41"/>
+    <w:abstractNumId w:val="42"/>
   </w:num>
   <w:num w:numId="24" w16cid:durableId="1321159100">
     <w:abstractNumId w:val="20"/>
@@ -12732,13 +13223,13 @@
     <w:abstractNumId w:val="10"/>
   </w:num>
   <w:num w:numId="26" w16cid:durableId="986930567">
-    <w:abstractNumId w:val="29"/>
+    <w:abstractNumId w:val="30"/>
   </w:num>
   <w:num w:numId="27" w16cid:durableId="1045789663">
-    <w:abstractNumId w:val="42"/>
+    <w:abstractNumId w:val="43"/>
   </w:num>
   <w:num w:numId="28" w16cid:durableId="738674588">
-    <w:abstractNumId w:val="37"/>
+    <w:abstractNumId w:val="38"/>
   </w:num>
   <w:num w:numId="29" w16cid:durableId="1714963101">
     <w:abstractNumId w:val="21"/>
@@ -12750,7 +13241,7 @@
     <w:abstractNumId w:val="24"/>
   </w:num>
   <w:num w:numId="32" w16cid:durableId="245262242">
-    <w:abstractNumId w:val="38"/>
+    <w:abstractNumId w:val="39"/>
   </w:num>
   <w:num w:numId="33" w16cid:durableId="626934843">
     <w:abstractNumId w:val="25"/>
@@ -12771,7 +13262,7 @@
     <w:abstractNumId w:val="8"/>
   </w:num>
   <w:num w:numId="39" w16cid:durableId="1814441878">
-    <w:abstractNumId w:val="30"/>
+    <w:abstractNumId w:val="31"/>
   </w:num>
   <w:num w:numId="40" w16cid:durableId="1186363864">
     <w:abstractNumId w:val="9"/>
@@ -12789,13 +13280,16 @@
     <w:abstractNumId w:val="6"/>
   </w:num>
   <w:num w:numId="45" w16cid:durableId="361636441">
-    <w:abstractNumId w:val="34"/>
+    <w:abstractNumId w:val="35"/>
   </w:num>
   <w:num w:numId="46" w16cid:durableId="1932351550">
     <w:abstractNumId w:val="16"/>
   </w:num>
   <w:num w:numId="47" w16cid:durableId="2013992842">
     <w:abstractNumId w:val="1"/>
+  </w:num>
+  <w:num w:numId="48" w16cid:durableId="2125035413">
+    <w:abstractNumId w:val="28"/>
   </w:num>
 </w:numbering>
 </file>
@@ -13318,7 +13812,6 @@
   <w:style w:type="character" w:default="1" w:styleId="DefaultParagraphFont">
     <w:name w:val="Default Paragraph Font"/>
     <w:uiPriority w:val="1"/>
-    <w:semiHidden/>
     <w:unhideWhenUsed/>
   </w:style>
   <w:style w:type="table" w:default="1" w:styleId="TableNormal">
@@ -14447,7 +14940,7 @@
         </b:NameList>
       </b:Author>
     </b:Author>
-    <b:RefOrder>40</b:RefOrder>
+    <b:RefOrder>1</b:RefOrder>
   </b:Source>
   <b:Source>
     <b:Tag>Bil17</b:Tag>
@@ -14474,7 +14967,7 @@
         </b:NameList>
       </b:Author>
     </b:Author>
-    <b:RefOrder>1</b:RefOrder>
+    <b:RefOrder>2</b:RefOrder>
   </b:Source>
   <b:Source>
     <b:Tag>Sun14</b:Tag>
@@ -14503,7 +14996,7 @@
         </b:NameList>
       </b:Author>
     </b:Author>
-    <b:RefOrder>5</b:RefOrder>
+    <b:RefOrder>3</b:RefOrder>
   </b:Source>
   <b:Source>
     <b:Tag>Gup13</b:Tag>
@@ -14530,7 +15023,7 @@
         </b:NameList>
       </b:Author>
     </b:Author>
-    <b:RefOrder>6</b:RefOrder>
+    <b:RefOrder>4</b:RefOrder>
   </b:Source>
   <b:Source>
     <b:Tag>the8</b:Tag>
@@ -14550,7 +15043,7 @@
         </b:NameList>
       </b:Author>
     </b:Author>
-    <b:RefOrder>7</b:RefOrder>
+    <b:RefOrder>5</b:RefOrder>
   </b:Source>
   <b:Source>
     <b:Tag>Tes22</b:Tag>
@@ -14570,7 +15063,7 @@
         </b:NameList>
       </b:Author>
     </b:Author>
-    <b:RefOrder>8</b:RefOrder>
+    <b:RefOrder>6</b:RefOrder>
   </b:Source>
   <b:Source>
     <b:Tag>Car18</b:Tag>
@@ -14592,7 +15085,7 @@
         </b:NameList>
       </b:Author>
     </b:Author>
-    <b:RefOrder>9</b:RefOrder>
+    <b:RefOrder>7</b:RefOrder>
   </b:Source>
   <b:Source>
     <b:Tag>Cas</b:Tag>
@@ -14600,7 +15093,7 @@
     <b:Guid>{25BE8A6F-5795-4709-8BEB-A1F6D6889387}</b:Guid>
     <b:Title>Case Study of Tesla</b:Title>
     <b:Reporter>Sathish, S and Weeknk, E</b:Reporter>
-    <b:RefOrder>2</b:RefOrder>
+    <b:RefOrder>8</b:RefOrder>
   </b:Source>
   <b:Source>
     <b:Tag>Blo20</b:Tag>
@@ -14622,7 +15115,7 @@
         </b:NameList>
       </b:Author>
     </b:Author>
-    <b:RefOrder>41</b:RefOrder>
+    <b:RefOrder>9</b:RefOrder>
   </b:Source>
   <b:Source>
     <b:Tag>Fin22</b:Tag>
@@ -14664,7 +15157,7 @@
         </b:NameList>
       </b:Author>
     </b:Author>
-    <b:RefOrder>3</b:RefOrder>
+    <b:RefOrder>11</b:RefOrder>
   </b:Source>
   <b:Source>
     <b:Tag>PMI22</b:Tag>
@@ -14706,7 +15199,7 @@
         </b:NameList>
       </b:Author>
     </b:Author>
-    <b:RefOrder>11</b:RefOrder>
+    <b:RefOrder>13</b:RefOrder>
   </b:Source>
   <b:Source>
     <b:Tag>Hul18</b:Tag>
@@ -14730,7 +15223,7 @@
       </b:Author>
     </b:Author>
     <b:URL>https://www.bloomberg.com/graphics/2018-tesla-org-chart/</b:URL>
-    <b:RefOrder>19</b:RefOrder>
+    <b:RefOrder>14</b:RefOrder>
   </b:Source>
   <b:Source>
     <b:Tag>AP22</b:Tag>
@@ -14751,7 +15244,7 @@
         </b:NameList>
       </b:Author>
     </b:Author>
-    <b:RefOrder>13</b:RefOrder>
+    <b:RefOrder>15</b:RefOrder>
   </b:Source>
   <b:Source>
     <b:Tag>Reu22</b:Tag>
@@ -14772,7 +15265,7 @@
         </b:NameList>
       </b:Author>
     </b:Author>
-    <b:RefOrder>14</b:RefOrder>
+    <b:RefOrder>16</b:RefOrder>
   </b:Source>
   <b:Source>
     <b:Tag>www22</b:Tag>
@@ -14792,7 +15285,7 @@
         </b:NameList>
       </b:Author>
     </b:Author>
-    <b:RefOrder>15</b:RefOrder>
+    <b:RefOrder>17</b:RefOrder>
   </b:Source>
   <b:Source>
     <b:Tag>Tes21</b:Tag>
@@ -14813,7 +15306,7 @@
         </b:NameList>
       </b:Author>
     </b:Author>
-    <b:RefOrder>16</b:RefOrder>
+    <b:RefOrder>18</b:RefOrder>
   </b:Source>
   <b:Source>
     <b:Tag>Che18</b:Tag>
@@ -14837,7 +15330,7 @@
         </b:NameList>
       </b:Author>
     </b:Author>
-    <b:RefOrder>18</b:RefOrder>
+    <b:RefOrder>19</b:RefOrder>
   </b:Source>
   <b:Source>
     <b:Tag>Sca18</b:Tag>
@@ -14858,7 +15351,7 @@
     <b:MonthAccessed>12</b:MonthAccessed>
     <b:DayAccessed>8</b:DayAccessed>
     <b:URL>https://www.scaledagileframework.com/safe-for-lean-enterprises/</b:URL>
-    <b:RefOrder>17</b:RefOrder>
+    <b:RefOrder>20</b:RefOrder>
   </b:Source>
   <b:Source>
     <b:Tag>Pal22</b:Tag>
@@ -14879,7 +15372,7 @@
         </b:NameList>
       </b:Author>
     </b:Author>
-    <b:RefOrder>20</b:RefOrder>
+    <b:RefOrder>21</b:RefOrder>
   </b:Source>
   <b:Source>
     <b:Tag>Ins22</b:Tag>
@@ -14899,7 +15392,7 @@
         </b:NameList>
       </b:Author>
     </b:Author>
-    <b:RefOrder>28</b:RefOrder>
+    <b:RefOrder>22</b:RefOrder>
   </b:Source>
   <b:Source>
     <b:Tag>Lam20</b:Tag>
@@ -14921,7 +15414,7 @@
         </b:NameList>
       </b:Author>
     </b:Author>
-    <b:RefOrder>29</b:RefOrder>
+    <b:RefOrder>23</b:RefOrder>
   </b:Source>
   <b:Source>
     <b:Tag>Tes222</b:Tag>
@@ -14941,7 +15434,7 @@
         </b:NameList>
       </b:Author>
     </b:Author>
-    <b:RefOrder>4</b:RefOrder>
+    <b:RefOrder>24</b:RefOrder>
   </b:Source>
   <b:Source>
     <b:Tag>Sha20</b:Tag>
@@ -14963,7 +15456,7 @@
         </b:NameList>
       </b:Author>
     </b:Author>
-    <b:RefOrder>21</b:RefOrder>
+    <b:RefOrder>25</b:RefOrder>
   </b:Source>
   <b:Source>
     <b:Tag>Nor20</b:Tag>
@@ -14981,7 +15474,7 @@
         </b:NameList>
       </b:Author>
     </b:Author>
-    <b:RefOrder>22</b:RefOrder>
+    <b:RefOrder>26</b:RefOrder>
   </b:Source>
   <b:Source>
     <b:Tag>Mob19</b:Tag>
@@ -15004,7 +15497,7 @@
     <b:MonthAccessed>12</b:MonthAccessed>
     <b:DayAccessed>8</b:DayAccessed>
     <b:URL>https://www.dinside.no/motor/derfor-var-2019-sa-spesielt/71970723</b:URL>
-    <b:RefOrder>23</b:RefOrder>
+    <b:RefOrder>27</b:RefOrder>
   </b:Source>
   <b:Source>
     <b:Tag>Pon20</b:Tag>
@@ -15026,7 +15519,7 @@
         </b:NameList>
       </b:Author>
     </b:Author>
-    <b:RefOrder>24</b:RefOrder>
+    <b:RefOrder>28</b:RefOrder>
   </b:Source>
   <b:Source>
     <b:Tag>Jos20</b:Tag>
@@ -15048,7 +15541,7 @@
         </b:NameList>
       </b:Author>
     </b:Author>
-    <b:RefOrder>25</b:RefOrder>
+    <b:RefOrder>29</b:RefOrder>
   </b:Source>
   <b:Source>
     <b:Tag>Jos201</b:Tag>
@@ -15070,7 +15563,7 @@
         </b:NameList>
       </b:Author>
     </b:Author>
-    <b:RefOrder>26</b:RefOrder>
+    <b:RefOrder>30</b:RefOrder>
   </b:Source>
   <b:Source>
     <b:Tag>Fru19</b:Tag>
@@ -15092,7 +15585,7 @@
         </b:NameList>
       </b:Author>
     </b:Author>
-    <b:RefOrder>42</b:RefOrder>
+    <b:RefOrder>31</b:RefOrder>
   </b:Source>
   <b:Source>
     <b:Tag>Dea22</b:Tag>
@@ -15114,7 +15607,7 @@
         </b:NameList>
       </b:Author>
     </b:Author>
-    <b:RefOrder>27</b:RefOrder>
+    <b:RefOrder>32</b:RefOrder>
   </b:Source>
   <b:Source>
     <b:Tag>Kis18</b:Tag>
@@ -15136,7 +15629,7 @@
         </b:NameList>
       </b:Author>
     </b:Author>
-    <b:RefOrder>31</b:RefOrder>
+    <b:RefOrder>33</b:RefOrder>
   </b:Source>
   <b:Source>
     <b:Tag>McC19</b:Tag>
@@ -15155,7 +15648,7 @@
       </b:Author>
     </b:Author>
     <b:Reporter>McCain C</b:Reporter>
-    <b:RefOrder>32</b:RefOrder>
+    <b:RefOrder>34</b:RefOrder>
   </b:Source>
   <b:Source>
     <b:Tag>Oli19</b:Tag>
@@ -15182,7 +15675,7 @@
         </b:NameList>
       </b:Author>
     </b:Author>
-    <b:RefOrder>33</b:RefOrder>
+    <b:RefOrder>35</b:RefOrder>
   </b:Source>
   <b:Source>
     <b:Tag>War</b:Tag>
@@ -15205,7 +15698,7 @@
     <b:Title>Value Network Positioning of Expected Winners: Analysis of the Top Software Business Start-Ups</b:Title>
     <b:JournalName>Springer US</b:JournalName>
     <b:Year>2007</b:Year>
-    <b:RefOrder>34</b:RefOrder>
+    <b:RefOrder>36</b:RefOrder>
   </b:Source>
   <b:Source>
     <b:Tag>Kis19</b:Tag>
@@ -15227,7 +15720,7 @@
     <b:MonthAccessed>12</b:MonthAccessed>
     <b:DayAccessed>8</b:DayAccessed>
     <b:URL>https://panmore.com/tesla-motors-inc-five-forces-analysis-recommendations-porters-model</b:URL>
-    <b:RefOrder>35</b:RefOrder>
+    <b:RefOrder>37</b:RefOrder>
   </b:Source>
   <b:Source>
     <b:Tag>Mor</b:Tag>
@@ -15264,7 +15757,7 @@
     <b:Pages>68-80</b:Pages>
     <b:JournalName>Rev. Adm</b:JournalName>
     <b:Volume>47</b:Volume>
-    <b:RefOrder>43</b:RefOrder>
+    <b:RefOrder>38</b:RefOrder>
   </b:Source>
   <b:Source>
     <b:Tag>Cho13</b:Tag>
@@ -15290,7 +15783,7 @@
     <b:JournalName>Asia Pacific Business Review</b:JournalName>
     <b:Pages>559-577</b:Pages>
     <b:Volume>19</b:Volume>
-    <b:RefOrder>37</b:RefOrder>
+    <b:RefOrder>39</b:RefOrder>
   </b:Source>
   <b:Source>
     <b:Tag>LiZ18</b:Tag>
@@ -15311,7 +15804,7 @@
         </b:NameList>
       </b:Author>
     </b:Author>
-    <b:RefOrder>36</b:RefOrder>
+    <b:RefOrder>40</b:RefOrder>
   </b:Source>
   <b:Source>
     <b:Tag>Fen22</b:Tag>
@@ -15332,7 +15825,7 @@
     </b:Author>
     <b:Publisher>Atlantis Press</b:Publisher>
     <b:BookTitle>Proceedings of the 2022 2nd International Conference on Enterprise Management and Economic Development (ICEMED 2022)</b:BookTitle>
-    <b:RefOrder>30</b:RefOrder>
+    <b:RefOrder>41</b:RefOrder>
   </b:Source>
   <b:Source>
     <b:Tag>Eff22</b:Tag>
@@ -15353,7 +15846,7 @@
         </b:NameList>
       </b:Author>
     </b:Author>
-    <b:RefOrder>38</b:RefOrder>
+    <b:RefOrder>42</b:RefOrder>
   </b:Source>
   <b:Source>
     <b:Tag>Mon16</b:Tag>
@@ -15371,7 +15864,7 @@
         </b:NameList>
       </b:Author>
     </b:Author>
-    <b:RefOrder>39</b:RefOrder>
+    <b:RefOrder>43</b:RefOrder>
   </b:Source>
   <b:Source>
     <b:Tag>Yia18</b:Tag>
@@ -15486,7 +15979,7 @@
 </file>
 
 <file path=customXml/itemProps1.xml><?xml version="1.0" encoding="utf-8"?>
-<ds:datastoreItem xmlns:ds="http://schemas.openxmlformats.org/officeDocument/2006/customXml" ds:itemID="{5DCB4343-5A3C-49A1-8240-1F77EF6078BB}">
+<ds:datastoreItem xmlns:ds="http://schemas.openxmlformats.org/officeDocument/2006/customXml" ds:itemID="{FB05A6BB-52C0-4912-A2B2-FDE9C52D0FF8}">
   <ds:schemaRefs>
     <ds:schemaRef ds:uri="http://schemas.openxmlformats.org/officeDocument/2006/bibliography"/>
   </ds:schemaRefs>

</xml_diff>